<commit_message>
Tweaked notes document to have a priority table for improved organisation of tasks
This simple 2D table splits up tasks based on easy versus difficult on one axis, and high versus low priority on the other. This allows me to easily consolidate which tasks I should work on first.
</commit_message>
<xml_diff>
--- a/Assets/STARS Universe game notes.docx
+++ b/Assets/STARS Universe game notes.docx
@@ -7,243 +7,272 @@
         <w:t>STARS Universe game notes</w:t>
       </w:r>
     </w:p>
-    <w:p>
-      <w:r>
-        <w:t>To do</w:t>
-      </w:r>
-    </w:p>
-    <w:p>
-      <w:pPr>
-        <w:pStyle w:val="ListParagraph"/>
-        <w:numPr>
-          <w:ilvl w:val="0"/>
-          <w:numId w:val="1"/>
-        </w:numPr>
-      </w:pPr>
-      <w:r>
-        <w:t>Make gyro steering work better</w:t>
-      </w:r>
-    </w:p>
-    <w:p>
-      <w:pPr>
-        <w:pStyle w:val="ListParagraph"/>
-        <w:numPr>
-          <w:ilvl w:val="0"/>
-          <w:numId w:val="1"/>
-        </w:numPr>
-      </w:pPr>
-      <w:r>
-        <w:t>Implement grid functionality with different colours for plus and minus of axes</w:t>
-      </w:r>
-    </w:p>
-    <w:p>
-      <w:pPr>
-        <w:pStyle w:val="ListParagraph"/>
-        <w:numPr>
-          <w:ilvl w:val="0"/>
-          <w:numId w:val="1"/>
-        </w:numPr>
-      </w:pPr>
-      <w:r>
-        <w:t>Use grids instead of spheres</w:t>
-      </w:r>
-    </w:p>
-    <w:p>
-      <w:pPr>
-        <w:pStyle w:val="ListParagraph"/>
-        <w:numPr>
-          <w:ilvl w:val="0"/>
-          <w:numId w:val="1"/>
-        </w:numPr>
-      </w:pPr>
-      <w:r>
-        <w:t>Try using rings instead of grids</w:t>
-      </w:r>
-    </w:p>
-    <w:p>
-      <w:pPr>
-        <w:pStyle w:val="ListParagraph"/>
-        <w:numPr>
-          <w:ilvl w:val="0"/>
-          <w:numId w:val="1"/>
-        </w:numPr>
-      </w:pPr>
-      <w:r>
-        <w:rPr>
-          <w:highlight w:val="green"/>
-        </w:rPr>
-        <w:t xml:space="preserve">Try making a 3D compass </w:t>
-      </w:r>
-      <w:r>
-        <w:rPr>
-          <w:highlight w:val="green"/>
-        </w:rPr>
-        <w:t>so players can determine which way is up</w:t>
-      </w:r>
-    </w:p>
-    <w:p>
-      <w:pPr>
-        <w:pStyle w:val="ListParagraph"/>
-        <w:numPr>
-          <w:ilvl w:val="0"/>
-          <w:numId w:val="1"/>
-        </w:numPr>
-        <w:rPr>
-          <w:highlight w:val="green"/>
-        </w:rPr>
-      </w:pPr>
-      <w:r>
-        <w:rPr>
-          <w:highlight w:val="green"/>
-        </w:rPr>
-        <w:t>Add search functionality for warping to positions or planets</w:t>
-      </w:r>
-    </w:p>
-    <w:p>
-      <w:pPr>
-        <w:pStyle w:val="ListParagraph"/>
-        <w:numPr>
-          <w:ilvl w:val="0"/>
-          <w:numId w:val="1"/>
-        </w:numPr>
-        <w:rPr>
-          <w:highlight w:val="green"/>
-        </w:rPr>
-      </w:pPr>
-      <w:r>
-        <w:rPr>
-          <w:highlight w:val="green"/>
-        </w:rPr>
-        <w:t xml:space="preserve">Convert warp movement to use </w:t>
-      </w:r>
-      <w:proofErr w:type="spellStart"/>
+    <w:tbl>
+      <w:tblPr>
+        <w:tblStyle w:val="TableGrid"/>
+        <w:tblW w:w="0" w:type="auto"/>
+        <w:tblLook w:val="04A0" w:firstRow="1" w:lastRow="0" w:firstColumn="1" w:lastColumn="0" w:noHBand="0" w:noVBand="1"/>
+      </w:tblPr>
+      <w:tblGrid>
+        <w:gridCol w:w="498"/>
+        <w:gridCol w:w="4259"/>
+        <w:gridCol w:w="4259"/>
+      </w:tblGrid>
+      <w:tr>
+        <w:tc>
+          <w:tcPr>
+            <w:tcW w:w="498" w:type="dxa"/>
+          </w:tcPr>
+          <w:p/>
+        </w:tc>
+        <w:tc>
+          <w:tcPr>
+            <w:tcW w:w="4259" w:type="dxa"/>
+          </w:tcPr>
+          <w:p>
+            <w:r>
+              <w:t>Easy</w:t>
+            </w:r>
+          </w:p>
+        </w:tc>
+        <w:tc>
+          <w:tcPr>
+            <w:tcW w:w="4259" w:type="dxa"/>
+          </w:tcPr>
+          <w:p>
+            <w:r>
+              <w:t>Difficult</w:t>
+            </w:r>
+          </w:p>
+        </w:tc>
+      </w:tr>
+      <w:tr>
+        <w:trPr>
+          <w:cantSplit/>
+          <w:trHeight w:val="1134"/>
+        </w:trPr>
+        <w:tc>
+          <w:tcPr>
+            <w:tcW w:w="498" w:type="dxa"/>
+            <w:textDirection w:val="btLr"/>
+          </w:tcPr>
+          <w:p>
+            <w:pPr>
+              <w:ind w:left="113" w:right="113"/>
+            </w:pPr>
+            <w:r>
+              <w:t>High priority</w:t>
+            </w:r>
+          </w:p>
+        </w:tc>
+        <w:tc>
+          <w:tcPr>
+            <w:tcW w:w="4259" w:type="dxa"/>
+          </w:tcPr>
+          <w:p>
+            <w:pPr>
+              <w:pStyle w:val="ListParagraph"/>
+              <w:numPr>
+                <w:ilvl w:val="0"/>
+                <w:numId w:val="7"/>
+              </w:numPr>
+            </w:pPr>
+            <w:r>
+              <w:t>Experiment with f</w:t>
+            </w:r>
+            <w:r>
+              <w:t>irst person cockpit view</w:t>
+            </w:r>
+          </w:p>
+          <w:p>
+            <w:pPr>
+              <w:pStyle w:val="ListParagraph"/>
+              <w:numPr>
+                <w:ilvl w:val="0"/>
+                <w:numId w:val="7"/>
+              </w:numPr>
+            </w:pPr>
+            <w:r>
+              <w:t>Make loading screen look prettier</w:t>
+            </w:r>
+          </w:p>
+          <w:p>
+            <w:pPr>
+              <w:pStyle w:val="ListParagraph"/>
+              <w:numPr>
+                <w:ilvl w:val="0"/>
+                <w:numId w:val="7"/>
+              </w:numPr>
+            </w:pPr>
+            <w:r>
+              <w:t>Make braking controls more intuitive</w:t>
+            </w:r>
+          </w:p>
+          <w:p>
+            <w:pPr>
+              <w:pStyle w:val="ListParagraph"/>
+              <w:numPr>
+                <w:ilvl w:val="0"/>
+                <w:numId w:val="7"/>
+              </w:numPr>
+            </w:pPr>
+          </w:p>
+        </w:tc>
+        <w:tc>
+          <w:tcPr>
+            <w:tcW w:w="4259" w:type="dxa"/>
+          </w:tcPr>
+          <w:p>
+            <w:pPr>
+              <w:pStyle w:val="ListParagraph"/>
+              <w:numPr>
+                <w:ilvl w:val="0"/>
+                <w:numId w:val="7"/>
+              </w:numPr>
+              <w:rPr>
+                <w:highlight w:val="green"/>
+              </w:rPr>
+            </w:pPr>
+            <w:r>
+              <w:rPr>
+                <w:highlight w:val="green"/>
+              </w:rPr>
+              <w:t xml:space="preserve">Connection test before loading </w:t>
+            </w:r>
+            <w:r>
+              <w:rPr>
+                <w:highlight w:val="green"/>
+              </w:rPr>
+              <w:t xml:space="preserve">user-generated </w:t>
+            </w:r>
+            <w:r>
+              <w:rPr>
+                <w:highlight w:val="green"/>
+              </w:rPr>
+              <w:t xml:space="preserve">planets </w:t>
+            </w:r>
+          </w:p>
+        </w:tc>
+      </w:tr>
+      <w:tr>
+        <w:trPr>
+          <w:cantSplit/>
+          <w:trHeight w:val="1134"/>
+        </w:trPr>
+        <w:tc>
+          <w:tcPr>
+            <w:tcW w:w="498" w:type="dxa"/>
+            <w:textDirection w:val="btLr"/>
+          </w:tcPr>
+          <w:p>
+            <w:pPr>
+              <w:ind w:left="113" w:right="113"/>
+            </w:pPr>
+            <w:r>
+              <w:t>Low priority</w:t>
+            </w:r>
+          </w:p>
+        </w:tc>
+        <w:tc>
+          <w:tcPr>
+            <w:tcW w:w="4259" w:type="dxa"/>
+          </w:tcPr>
+          <w:p>
+            <w:pPr>
+              <w:pStyle w:val="ListParagraph"/>
+              <w:numPr>
+                <w:ilvl w:val="0"/>
+                <w:numId w:val="7"/>
+              </w:numPr>
+            </w:pPr>
+          </w:p>
+          <w:p>
+            <w:pPr>
+              <w:pStyle w:val="ListParagraph"/>
+              <w:numPr>
+                <w:ilvl w:val="0"/>
+                <w:numId w:val="7"/>
+              </w:numPr>
+            </w:pPr>
+            <w:r>
+              <w:t>Show X, Y and Z symbols as well as colours for grid (can teach kids about coordinates and 3D space)</w:t>
+            </w:r>
+          </w:p>
+          <w:p>
+            <w:pPr>
+              <w:pStyle w:val="ListParagraph"/>
+              <w:numPr>
+                <w:ilvl w:val="0"/>
+                <w:numId w:val="7"/>
+              </w:numPr>
+            </w:pPr>
+          </w:p>
+        </w:tc>
+        <w:tc>
+          <w:tcPr>
+            <w:tcW w:w="4259" w:type="dxa"/>
+          </w:tcPr>
+          <w:p>
+            <w:pPr>
+              <w:pStyle w:val="ListParagraph"/>
+              <w:numPr>
+                <w:ilvl w:val="0"/>
+                <w:numId w:val="7"/>
+              </w:numPr>
+            </w:pPr>
+            <w:r>
+              <w:t>Try implementing wormholes to traverse to other areas, with wormhole creation functionality. Try having an actual tunnel</w:t>
+            </w:r>
+          </w:p>
+          <w:p>
+            <w:pPr>
+              <w:pStyle w:val="ListParagraph"/>
+              <w:numPr>
+                <w:ilvl w:val="0"/>
+                <w:numId w:val="7"/>
+              </w:numPr>
+            </w:pPr>
+            <w:r>
+              <w:t>Make gyro steering work better</w:t>
+            </w:r>
+          </w:p>
+          <w:p>
+            <w:pPr>
+              <w:pStyle w:val="ListParagraph"/>
+              <w:numPr>
+                <w:ilvl w:val="0"/>
+                <w:numId w:val="7"/>
+              </w:numPr>
+            </w:pPr>
+            <w:r>
+              <w:t>Experiment with controlling acceleration and the three rotation axes using two 2D sticks</w:t>
+            </w:r>
+          </w:p>
+        </w:tc>
+      </w:tr>
+    </w:tbl>
+    <w:p/>
+    <w:p/>
+    <w:p/>
+    <w:p/>
+    <w:p/>
+    <w:p/>
+    <w:p/>
+    <w:p/>
+    <w:p/>
+    <w:p>
+      <w:r>
+        <w:t>Look into implementing grid system for organising planets (</w:t>
+      </w:r>
       <w:proofErr w:type="gramStart"/>
       <w:r>
-        <w:rPr>
-          <w:highlight w:val="green"/>
-        </w:rPr>
-        <w:t>rigidbody.move</w:t>
-      </w:r>
-      <w:proofErr w:type="spellEnd"/>
+        <w:t>similar to</w:t>
+      </w:r>
       <w:proofErr w:type="gramEnd"/>
       <w:r>
-        <w:rPr>
-          <w:highlight w:val="green"/>
-        </w:rPr>
-        <w:t xml:space="preserve"> to prevent jittering</w:t>
-      </w:r>
-    </w:p>
-    <w:p>
-      <w:pPr>
-        <w:pStyle w:val="ListParagraph"/>
-        <w:numPr>
-          <w:ilvl w:val="0"/>
-          <w:numId w:val="1"/>
-        </w:numPr>
-      </w:pPr>
-      <w:r>
-        <w:t>Try implementing wormholes to traverse to other areas, with wormhole creation functionality. Try having an actual tunnel</w:t>
-      </w:r>
-    </w:p>
-    <w:p>
-      <w:pPr>
-        <w:pStyle w:val="ListParagraph"/>
-        <w:numPr>
-          <w:ilvl w:val="0"/>
-          <w:numId w:val="1"/>
-        </w:numPr>
-      </w:pPr>
-      <w:r>
-        <w:rPr>
-          <w:highlight w:val="green"/>
-        </w:rPr>
-        <w:t>Andrew Hill thinks the controls would be better to be arranged in a more horizontal manner on one edge of the screen, rather than being splattered all over.</w:t>
-      </w:r>
-      <w:r>
-        <w:t xml:space="preserve"> I’ll have to try making the Z-rotation stick vertical instead of horizontal</w:t>
-      </w:r>
-    </w:p>
-    <w:p>
-      <w:pPr>
-        <w:pStyle w:val="ListParagraph"/>
-        <w:numPr>
-          <w:ilvl w:val="0"/>
-          <w:numId w:val="1"/>
-        </w:numPr>
-        <w:rPr>
-          <w:highlight w:val="green"/>
-        </w:rPr>
-      </w:pPr>
-      <w:r>
-        <w:rPr>
-          <w:highlight w:val="green"/>
-        </w:rPr>
-        <w:t>Make a better sprite for braking movement (also one for braking rotation)</w:t>
-      </w:r>
-    </w:p>
-    <w:p>
-      <w:pPr>
-        <w:pStyle w:val="ListParagraph"/>
-        <w:numPr>
-          <w:ilvl w:val="0"/>
-          <w:numId w:val="1"/>
-        </w:numPr>
-      </w:pPr>
-      <w:r>
-        <w:t>Show footage of me using the phone to operate the gyro steering</w:t>
-      </w:r>
-    </w:p>
-    <w:p>
-      <w:pPr>
-        <w:pStyle w:val="ListParagraph"/>
-        <w:numPr>
-          <w:ilvl w:val="0"/>
-          <w:numId w:val="1"/>
-        </w:numPr>
-      </w:pPr>
-      <w:r>
-        <w:t>More navigational information. I could have it appear and disappear by touching the compass.</w:t>
-      </w:r>
-    </w:p>
-    <w:p>
-      <w:pPr>
-        <w:pStyle w:val="ListParagraph"/>
-        <w:numPr>
-          <w:ilvl w:val="0"/>
-          <w:numId w:val="1"/>
-        </w:numPr>
-      </w:pPr>
-      <w:r>
-        <w:t>Add an actual model for the spaceship.</w:t>
-      </w:r>
-    </w:p>
-    <w:p/>
-    <w:p/>
-    <w:p/>
-    <w:p/>
-    <w:p/>
-    <w:p/>
-    <w:p/>
-    <w:p/>
-    <w:p>
-      <w:r>
-        <w:t>Look into implementing grid system for organising planets (</w:t>
-      </w:r>
-      <w:proofErr w:type="gramStart"/>
-      <w:r>
-        <w:t>similar to</w:t>
-      </w:r>
-      <w:proofErr w:type="gramEnd"/>
-      <w:r>
         <w:t xml:space="preserve"> Vitaly’s setup)</w:t>
       </w:r>
     </w:p>
-    <w:p>
-      <w:r>
-        <w:t>Have system for choosing planets to warp to</w:t>
-      </w:r>
-    </w:p>
-    <w:p/>
     <w:p/>
     <w:p/>
     <w:p>
@@ -296,7 +325,6 @@
         </w:numPr>
       </w:pPr>
       <w:r>
-        <w:lastRenderedPageBreak/>
         <w:t xml:space="preserve">The grid is denoted visually with coloured dots. There are large dots marked in alphabetical order out from the centre, with smaller dots marked 0-9 </w:t>
       </w:r>
       <w:proofErr w:type="spellStart"/>
@@ -350,6 +378,7 @@
         </w:numPr>
       </w:pPr>
       <w:r>
+        <w:lastRenderedPageBreak/>
         <w:t>Sun is made using a particle system that generates stationary particles in a sphere</w:t>
       </w:r>
     </w:p>
@@ -550,6 +579,7 @@
     </w:p>
     <w:p>
       <w:r>
+        <w:lastRenderedPageBreak/>
         <w:t>I obviously haven’t gotten a job yet, but I’ve gotten as far as having one studio keep my resume on file</w:t>
       </w:r>
     </w:p>
@@ -782,32 +812,32 @@
         </w:numPr>
       </w:pPr>
       <w:r>
+        <w:t>Look at Celestia</w:t>
+      </w:r>
+    </w:p>
+    <w:p>
+      <w:pPr>
+        <w:pStyle w:val="ListParagraph"/>
+        <w:numPr>
+          <w:ilvl w:val="0"/>
+          <w:numId w:val="6"/>
+        </w:numPr>
+      </w:pPr>
+      <w:r>
+        <w:t xml:space="preserve">Look at </w:t>
+      </w:r>
+      <w:proofErr w:type="spellStart"/>
+      <w:r>
+        <w:t>Tiltbrush</w:t>
+      </w:r>
+      <w:proofErr w:type="spellEnd"/>
+    </w:p>
+    <w:p/>
+    <w:p/>
+    <w:p/>
+    <w:p>
+      <w:r>
         <w:lastRenderedPageBreak/>
-        <w:t>Look at Celestia</w:t>
-      </w:r>
-    </w:p>
-    <w:p>
-      <w:pPr>
-        <w:pStyle w:val="ListParagraph"/>
-        <w:numPr>
-          <w:ilvl w:val="0"/>
-          <w:numId w:val="6"/>
-        </w:numPr>
-      </w:pPr>
-      <w:r>
-        <w:t xml:space="preserve">Look at </w:t>
-      </w:r>
-      <w:proofErr w:type="spellStart"/>
-      <w:r>
-        <w:t>Tiltbrush</w:t>
-      </w:r>
-      <w:proofErr w:type="spellEnd"/>
-    </w:p>
-    <w:p/>
-    <w:p/>
-    <w:p/>
-    <w:p>
-      <w:r>
         <w:t xml:space="preserve"> </w:t>
       </w:r>
     </w:p>
@@ -992,6 +1022,118 @@
 <file path=word/numbering.xml><?xml version="1.0" encoding="utf-8"?>
 <w:numbering xmlns:wpc="http://schemas.microsoft.com/office/word/2010/wordprocessingCanvas" xmlns:cx="http://schemas.microsoft.com/office/drawing/2014/chartex" xmlns:cx1="http://schemas.microsoft.com/office/drawing/2015/9/8/chartex" xmlns:cx2="http://schemas.microsoft.com/office/drawing/2015/10/21/chartex" xmlns:cx3="http://schemas.microsoft.com/office/drawing/2016/5/9/chartex" xmlns:cx4="http://schemas.microsoft.com/office/drawing/2016/5/10/chartex" xmlns:cx5="http://schemas.microsoft.com/office/drawing/2016/5/11/chartex" xmlns:cx6="http://schemas.microsoft.com/office/drawing/2016/5/12/chartex" xmlns:cx7="http://schemas.microsoft.com/office/drawing/2016/5/13/chartex" xmlns:cx8="http://schemas.microsoft.com/office/drawing/2016/5/14/chartex" xmlns:mc="http://schemas.openxmlformats.org/markup-compatibility/2006" xmlns:aink="http://schemas.microsoft.com/office/drawing/2016/ink" xmlns:am3d="http://schemas.microsoft.com/office/drawing/2017/model3d" xmlns:o="urn:schemas-microsoft-com:office:office" xmlns:r="http://schemas.openxmlformats.org/officeDocument/2006/relationships" xmlns:m="http://schemas.openxmlformats.org/officeDocument/2006/math" xmlns:v="urn:schemas-microsoft-com:vml" xmlns:wp14="http://schemas.microsoft.com/office/word/2010/wordprocessingDrawing" xmlns:wp="http://schemas.openxmlformats.org/drawingml/2006/wordprocessingDrawing" xmlns:w10="urn:schemas-microsoft-com:office:word" xmlns:w="http://schemas.openxmlformats.org/wordprocessingml/2006/main" xmlns:w14="http://schemas.microsoft.com/office/word/2010/wordml" xmlns:w15="http://schemas.microsoft.com/office/word/2012/wordml" xmlns:w16cex="http://schemas.microsoft.com/office/word/2018/wordml/cex" xmlns:w16cid="http://schemas.microsoft.com/office/word/2016/wordml/cid" xmlns:w16="http://schemas.microsoft.com/office/word/2018/wordml" xmlns:w16sdtdh="http://schemas.microsoft.com/office/word/2020/wordml/sdtdatahash" xmlns:w16se="http://schemas.microsoft.com/office/word/2015/wordml/symex" xmlns:wpg="http://schemas.microsoft.com/office/word/2010/wordprocessingGroup" xmlns:wpi="http://schemas.microsoft.com/office/word/2010/wordprocessingInk" xmlns:wne="http://schemas.microsoft.com/office/word/2006/wordml" xmlns:wps="http://schemas.microsoft.com/office/word/2010/wordprocessingShape" mc:Ignorable="w14 w15 w16se w16cid w16 w16cex w16sdtdh wp14">
   <w:abstractNum w:abstractNumId="0" w15:restartNumberingAfterBreak="0">
+    <w:nsid w:val="131A0140"/>
+    <w:multiLevelType w:val="hybridMultilevel"/>
+    <w:tmpl w:val="23525EA4"/>
+    <w:lvl w:ilvl="0" w:tplc="35DA3BA8">
+      <w:numFmt w:val="bullet"/>
+      <w:lvlText w:val=""/>
+      <w:lvlJc w:val="left"/>
+      <w:pPr>
+        <w:ind w:left="720" w:hanging="360"/>
+      </w:pPr>
+      <w:rPr>
+        <w:rFonts w:ascii="Symbol" w:eastAsiaTheme="minorEastAsia" w:hAnsi="Symbol" w:cstheme="minorBidi" w:hint="default"/>
+      </w:rPr>
+    </w:lvl>
+    <w:lvl w:ilvl="1" w:tplc="0C090003" w:tentative="1">
+      <w:start w:val="1"/>
+      <w:numFmt w:val="bullet"/>
+      <w:lvlText w:val="o"/>
+      <w:lvlJc w:val="left"/>
+      <w:pPr>
+        <w:ind w:left="1440" w:hanging="360"/>
+      </w:pPr>
+      <w:rPr>
+        <w:rFonts w:ascii="Courier New" w:hAnsi="Courier New" w:cs="Courier New" w:hint="default"/>
+      </w:rPr>
+    </w:lvl>
+    <w:lvl w:ilvl="2" w:tplc="0C090005" w:tentative="1">
+      <w:start w:val="1"/>
+      <w:numFmt w:val="bullet"/>
+      <w:lvlText w:val=""/>
+      <w:lvlJc w:val="left"/>
+      <w:pPr>
+        <w:ind w:left="2160" w:hanging="360"/>
+      </w:pPr>
+      <w:rPr>
+        <w:rFonts w:ascii="Wingdings" w:hAnsi="Wingdings" w:hint="default"/>
+      </w:rPr>
+    </w:lvl>
+    <w:lvl w:ilvl="3" w:tplc="0C090001" w:tentative="1">
+      <w:start w:val="1"/>
+      <w:numFmt w:val="bullet"/>
+      <w:lvlText w:val=""/>
+      <w:lvlJc w:val="left"/>
+      <w:pPr>
+        <w:ind w:left="2880" w:hanging="360"/>
+      </w:pPr>
+      <w:rPr>
+        <w:rFonts w:ascii="Symbol" w:hAnsi="Symbol" w:hint="default"/>
+      </w:rPr>
+    </w:lvl>
+    <w:lvl w:ilvl="4" w:tplc="0C090003" w:tentative="1">
+      <w:start w:val="1"/>
+      <w:numFmt w:val="bullet"/>
+      <w:lvlText w:val="o"/>
+      <w:lvlJc w:val="left"/>
+      <w:pPr>
+        <w:ind w:left="3600" w:hanging="360"/>
+      </w:pPr>
+      <w:rPr>
+        <w:rFonts w:ascii="Courier New" w:hAnsi="Courier New" w:cs="Courier New" w:hint="default"/>
+      </w:rPr>
+    </w:lvl>
+    <w:lvl w:ilvl="5" w:tplc="0C090005" w:tentative="1">
+      <w:start w:val="1"/>
+      <w:numFmt w:val="bullet"/>
+      <w:lvlText w:val=""/>
+      <w:lvlJc w:val="left"/>
+      <w:pPr>
+        <w:ind w:left="4320" w:hanging="360"/>
+      </w:pPr>
+      <w:rPr>
+        <w:rFonts w:ascii="Wingdings" w:hAnsi="Wingdings" w:hint="default"/>
+      </w:rPr>
+    </w:lvl>
+    <w:lvl w:ilvl="6" w:tplc="0C090001" w:tentative="1">
+      <w:start w:val="1"/>
+      <w:numFmt w:val="bullet"/>
+      <w:lvlText w:val=""/>
+      <w:lvlJc w:val="left"/>
+      <w:pPr>
+        <w:ind w:left="5040" w:hanging="360"/>
+      </w:pPr>
+      <w:rPr>
+        <w:rFonts w:ascii="Symbol" w:hAnsi="Symbol" w:hint="default"/>
+      </w:rPr>
+    </w:lvl>
+    <w:lvl w:ilvl="7" w:tplc="0C090003" w:tentative="1">
+      <w:start w:val="1"/>
+      <w:numFmt w:val="bullet"/>
+      <w:lvlText w:val="o"/>
+      <w:lvlJc w:val="left"/>
+      <w:pPr>
+        <w:ind w:left="5760" w:hanging="360"/>
+      </w:pPr>
+      <w:rPr>
+        <w:rFonts w:ascii="Courier New" w:hAnsi="Courier New" w:cs="Courier New" w:hint="default"/>
+      </w:rPr>
+    </w:lvl>
+    <w:lvl w:ilvl="8" w:tplc="0C090005" w:tentative="1">
+      <w:start w:val="1"/>
+      <w:numFmt w:val="bullet"/>
+      <w:lvlText w:val=""/>
+      <w:lvlJc w:val="left"/>
+      <w:pPr>
+        <w:ind w:left="6480" w:hanging="360"/>
+      </w:pPr>
+      <w:rPr>
+        <w:rFonts w:ascii="Wingdings" w:hAnsi="Wingdings" w:hint="default"/>
+      </w:rPr>
+    </w:lvl>
+  </w:abstractNum>
+  <w:abstractNum w:abstractNumId="1" w15:restartNumberingAfterBreak="0">
     <w:nsid w:val="13681F90"/>
     <w:multiLevelType w:val="hybridMultilevel"/>
     <w:tmpl w:val="1FF20F36"/>
@@ -1103,7 +1245,7 @@
       </w:rPr>
     </w:lvl>
   </w:abstractNum>
-  <w:abstractNum w:abstractNumId="1" w15:restartNumberingAfterBreak="0">
+  <w:abstractNum w:abstractNumId="2" w15:restartNumberingAfterBreak="0">
     <w:nsid w:val="160C7CF2"/>
     <w:multiLevelType w:val="hybridMultilevel"/>
     <w:tmpl w:val="969A364E"/>
@@ -1215,7 +1357,7 @@
       </w:rPr>
     </w:lvl>
   </w:abstractNum>
-  <w:abstractNum w:abstractNumId="2" w15:restartNumberingAfterBreak="0">
+  <w:abstractNum w:abstractNumId="3" w15:restartNumberingAfterBreak="0">
     <w:nsid w:val="1BD57589"/>
     <w:multiLevelType w:val="hybridMultilevel"/>
     <w:tmpl w:val="8A460922"/>
@@ -1327,7 +1469,7 @@
       </w:rPr>
     </w:lvl>
   </w:abstractNum>
-  <w:abstractNum w:abstractNumId="3" w15:restartNumberingAfterBreak="0">
+  <w:abstractNum w:abstractNumId="4" w15:restartNumberingAfterBreak="0">
     <w:nsid w:val="3E2F4CB6"/>
     <w:multiLevelType w:val="hybridMultilevel"/>
     <w:tmpl w:val="D0388F94"/>
@@ -1439,7 +1581,7 @@
       </w:rPr>
     </w:lvl>
   </w:abstractNum>
-  <w:abstractNum w:abstractNumId="4" w15:restartNumberingAfterBreak="0">
+  <w:abstractNum w:abstractNumId="5" w15:restartNumberingAfterBreak="0">
     <w:nsid w:val="652163F4"/>
     <w:multiLevelType w:val="hybridMultilevel"/>
     <w:tmpl w:val="3BD4C31E"/>
@@ -1550,7 +1692,7 @@
       </w:rPr>
     </w:lvl>
   </w:abstractNum>
-  <w:abstractNum w:abstractNumId="5" w15:restartNumberingAfterBreak="0">
+  <w:abstractNum w:abstractNumId="6" w15:restartNumberingAfterBreak="0">
     <w:nsid w:val="6CC87D92"/>
     <w:multiLevelType w:val="hybridMultilevel"/>
     <w:tmpl w:val="E5FA4A98"/>
@@ -1663,22 +1805,25 @@
     </w:lvl>
   </w:abstractNum>
   <w:num w:numId="1">
+    <w:abstractNumId w:val="4"/>
+  </w:num>
+  <w:num w:numId="2">
+    <w:abstractNumId w:val="1"/>
+  </w:num>
+  <w:num w:numId="3">
+    <w:abstractNumId w:val="5"/>
+  </w:num>
+  <w:num w:numId="4">
     <w:abstractNumId w:val="3"/>
   </w:num>
-  <w:num w:numId="2">
-    <w:abstractNumId w:val="0"/>
+  <w:num w:numId="5">
+    <w:abstractNumId w:val="6"/>
   </w:num>
-  <w:num w:numId="3">
-    <w:abstractNumId w:val="4"/>
-  </w:num>
-  <w:num w:numId="4">
+  <w:num w:numId="6">
     <w:abstractNumId w:val="2"/>
   </w:num>
-  <w:num w:numId="5">
-    <w:abstractNumId w:val="5"/>
-  </w:num>
-  <w:num w:numId="6">
-    <w:abstractNumId w:val="1"/>
+  <w:num w:numId="7">
+    <w:abstractNumId w:val="0"/>
   </w:num>
 </w:numbering>
 </file>
@@ -2131,6 +2276,25 @@
       <w:u w:val="single"/>
     </w:rPr>
   </w:style>
+  <w:style w:type="table" w:styleId="TableGrid">
+    <w:name w:val="Table Grid"/>
+    <w:basedOn w:val="TableNormal"/>
+    <w:uiPriority w:val="39"/>
+    <w:rsid w:val="00104C24"/>
+    <w:pPr>
+      <w:spacing w:after="0" w:line="240" w:lineRule="auto"/>
+    </w:pPr>
+    <w:tblPr>
+      <w:tblBorders>
+        <w:top w:val="single" w:sz="4" w:space="0" w:color="auto"/>
+        <w:left w:val="single" w:sz="4" w:space="0" w:color="auto"/>
+        <w:bottom w:val="single" w:sz="4" w:space="0" w:color="auto"/>
+        <w:right w:val="single" w:sz="4" w:space="0" w:color="auto"/>
+        <w:insideH w:val="single" w:sz="4" w:space="0" w:color="auto"/>
+        <w:insideV w:val="single" w:sz="4" w:space="0" w:color="auto"/>
+      </w:tblBorders>
+    </w:tblPr>
+  </w:style>
 </w:styles>
 </file>
 

</xml_diff>

<commit_message>
Massive rework to fix major errors preventing exporting to Android
This commit has ended up being somewhat messy as it involved learning and changing several project files I have very little experience with.
Essentially, I had to change several gradle template and property files - firstly to enable multi-dexing so the large amount of code from the Firebase functionality could be exported, and secondly to enable AndroidX so that the multi-dexing could work. These changes sound very small, but required me to do a lot of research, and experiments with re-importing project files have resulted in a large number of files having changes registered despite not changing anything. For the purpose of ensuring everything works correctly and simply, I am pushing all my changes.
The removing and re-importing of certain features also means that quite a few unnecessary Firebase packages have now been removed, as I have found they’re not necessary to make the implemented systems work properly.
</commit_message>
<xml_diff>
--- a/Assets/STARS Universe game notes.docx
+++ b/Assets/STARS Universe game notes.docx
@@ -78,6 +78,24 @@
               </w:numPr>
             </w:pPr>
             <w:r>
+              <w:t>Test the best</w:t>
+            </w:r>
+            <w:r>
+              <w:t xml:space="preserve"> mobile</w:t>
+            </w:r>
+            <w:r>
+              <w:t xml:space="preserve"> control layout</w:t>
+            </w:r>
+          </w:p>
+          <w:p>
+            <w:pPr>
+              <w:pStyle w:val="ListParagraph"/>
+              <w:numPr>
+                <w:ilvl w:val="0"/>
+                <w:numId w:val="7"/>
+              </w:numPr>
+            </w:pPr>
+            <w:r>
               <w:t>Experiment with f</w:t>
             </w:r>
             <w:r>
@@ -129,27 +147,12 @@
                 <w:ilvl w:val="0"/>
                 <w:numId w:val="7"/>
               </w:numPr>
-              <w:rPr>
-                <w:highlight w:val="green"/>
-              </w:rPr>
             </w:pPr>
             <w:r>
-              <w:rPr>
-                <w:highlight w:val="green"/>
-              </w:rPr>
-              <w:t xml:space="preserve">Connection test before loading </w:t>
+              <w:t xml:space="preserve">Figure out Android build problem </w:t>
             </w:r>
             <w:r>
-              <w:rPr>
-                <w:highlight w:val="green"/>
-              </w:rPr>
-              <w:t xml:space="preserve">user-generated </w:t>
-            </w:r>
-            <w:r>
-              <w:rPr>
-                <w:highlight w:val="green"/>
-              </w:rPr>
-              <w:t xml:space="preserve">planets </w:t>
+              <w:t>so I can properly test controls</w:t>
             </w:r>
           </w:p>
         </w:tc>
@@ -1804,6 +1807,118 @@
       </w:rPr>
     </w:lvl>
   </w:abstractNum>
+  <w:abstractNum w:abstractNumId="7" w15:restartNumberingAfterBreak="0">
+    <w:nsid w:val="7BD3308C"/>
+    <w:multiLevelType w:val="hybridMultilevel"/>
+    <w:tmpl w:val="0548D988"/>
+    <w:lvl w:ilvl="0" w:tplc="DE1ECC2A">
+      <w:numFmt w:val="bullet"/>
+      <w:lvlText w:val="-"/>
+      <w:lvlJc w:val="left"/>
+      <w:pPr>
+        <w:ind w:left="1080" w:hanging="360"/>
+      </w:pPr>
+      <w:rPr>
+        <w:rFonts w:ascii="Calibri" w:eastAsiaTheme="minorEastAsia" w:hAnsi="Calibri" w:cs="Calibri" w:hint="default"/>
+      </w:rPr>
+    </w:lvl>
+    <w:lvl w:ilvl="1" w:tplc="0C090003" w:tentative="1">
+      <w:start w:val="1"/>
+      <w:numFmt w:val="bullet"/>
+      <w:lvlText w:val="o"/>
+      <w:lvlJc w:val="left"/>
+      <w:pPr>
+        <w:ind w:left="1800" w:hanging="360"/>
+      </w:pPr>
+      <w:rPr>
+        <w:rFonts w:ascii="Courier New" w:hAnsi="Courier New" w:cs="Courier New" w:hint="default"/>
+      </w:rPr>
+    </w:lvl>
+    <w:lvl w:ilvl="2" w:tplc="0C090005" w:tentative="1">
+      <w:start w:val="1"/>
+      <w:numFmt w:val="bullet"/>
+      <w:lvlText w:val=""/>
+      <w:lvlJc w:val="left"/>
+      <w:pPr>
+        <w:ind w:left="2520" w:hanging="360"/>
+      </w:pPr>
+      <w:rPr>
+        <w:rFonts w:ascii="Wingdings" w:hAnsi="Wingdings" w:hint="default"/>
+      </w:rPr>
+    </w:lvl>
+    <w:lvl w:ilvl="3" w:tplc="0C090001" w:tentative="1">
+      <w:start w:val="1"/>
+      <w:numFmt w:val="bullet"/>
+      <w:lvlText w:val=""/>
+      <w:lvlJc w:val="left"/>
+      <w:pPr>
+        <w:ind w:left="3240" w:hanging="360"/>
+      </w:pPr>
+      <w:rPr>
+        <w:rFonts w:ascii="Symbol" w:hAnsi="Symbol" w:hint="default"/>
+      </w:rPr>
+    </w:lvl>
+    <w:lvl w:ilvl="4" w:tplc="0C090003" w:tentative="1">
+      <w:start w:val="1"/>
+      <w:numFmt w:val="bullet"/>
+      <w:lvlText w:val="o"/>
+      <w:lvlJc w:val="left"/>
+      <w:pPr>
+        <w:ind w:left="3960" w:hanging="360"/>
+      </w:pPr>
+      <w:rPr>
+        <w:rFonts w:ascii="Courier New" w:hAnsi="Courier New" w:cs="Courier New" w:hint="default"/>
+      </w:rPr>
+    </w:lvl>
+    <w:lvl w:ilvl="5" w:tplc="0C090005" w:tentative="1">
+      <w:start w:val="1"/>
+      <w:numFmt w:val="bullet"/>
+      <w:lvlText w:val=""/>
+      <w:lvlJc w:val="left"/>
+      <w:pPr>
+        <w:ind w:left="4680" w:hanging="360"/>
+      </w:pPr>
+      <w:rPr>
+        <w:rFonts w:ascii="Wingdings" w:hAnsi="Wingdings" w:hint="default"/>
+      </w:rPr>
+    </w:lvl>
+    <w:lvl w:ilvl="6" w:tplc="0C090001" w:tentative="1">
+      <w:start w:val="1"/>
+      <w:numFmt w:val="bullet"/>
+      <w:lvlText w:val=""/>
+      <w:lvlJc w:val="left"/>
+      <w:pPr>
+        <w:ind w:left="5400" w:hanging="360"/>
+      </w:pPr>
+      <w:rPr>
+        <w:rFonts w:ascii="Symbol" w:hAnsi="Symbol" w:hint="default"/>
+      </w:rPr>
+    </w:lvl>
+    <w:lvl w:ilvl="7" w:tplc="0C090003" w:tentative="1">
+      <w:start w:val="1"/>
+      <w:numFmt w:val="bullet"/>
+      <w:lvlText w:val="o"/>
+      <w:lvlJc w:val="left"/>
+      <w:pPr>
+        <w:ind w:left="6120" w:hanging="360"/>
+      </w:pPr>
+      <w:rPr>
+        <w:rFonts w:ascii="Courier New" w:hAnsi="Courier New" w:cs="Courier New" w:hint="default"/>
+      </w:rPr>
+    </w:lvl>
+    <w:lvl w:ilvl="8" w:tplc="0C090005" w:tentative="1">
+      <w:start w:val="1"/>
+      <w:numFmt w:val="bullet"/>
+      <w:lvlText w:val=""/>
+      <w:lvlJc w:val="left"/>
+      <w:pPr>
+        <w:ind w:left="6840" w:hanging="360"/>
+      </w:pPr>
+      <w:rPr>
+        <w:rFonts w:ascii="Wingdings" w:hAnsi="Wingdings" w:hint="default"/>
+      </w:rPr>
+    </w:lvl>
+  </w:abstractNum>
   <w:num w:numId="1">
     <w:abstractNumId w:val="4"/>
   </w:num>
@@ -1824,6 +1939,9 @@
   </w:num>
   <w:num w:numId="7">
     <w:abstractNumId w:val="0"/>
+  </w:num>
+  <w:num w:numId="8">
+    <w:abstractNumId w:val="7"/>
   </w:num>
 </w:numbering>
 </file>

</xml_diff>